<commit_message>
Figure out bullet formatting problem
</commit_message>
<xml_diff>
--- a/template.docx
+++ b/template.docx
@@ -204,7 +204,7 @@
   <w:abstractNum w:abstractNumId="2">
     <w:nsid w:val="FFFFFF83"/>
     <w:multiLevelType w:val="singleLevel"/>
-    <w:tmpl w:val="930A6B42"/>
+    <w:tmpl w:val="58C628EE"/>
     <w:lvl w:ilvl="0">
       <w:start w:val="1"/>
       <w:numFmt w:val="bullet"/>
@@ -609,7 +609,7 @@
   <w:style w:type="paragraph" w:default="1" w:styleId="Normal">
     <w:name w:val="Normal"/>
     <w:qFormat/>
-    <w:rsid w:val="005E6481"/>
+    <w:rsid w:val="00EB1D84"/>
     <w:pPr>
       <w:spacing w:after="180"/>
       <w:jc w:val="both"/>
@@ -632,7 +632,6 @@
     <w:pPr>
       <w:keepNext/>
       <w:keepLines/>
-      <w:spacing w:after="0"/>
       <w:outlineLvl w:val="0"/>
     </w:pPr>
     <w:rPr>
@@ -652,11 +651,11 @@
     <w:semiHidden/>
     <w:unhideWhenUsed/>
     <w:qFormat/>
-    <w:rsid w:val="003D6E04"/>
+    <w:rsid w:val="00273288"/>
     <w:pPr>
       <w:keepNext/>
       <w:keepLines/>
-      <w:spacing w:before="200" w:after="0"/>
+      <w:spacing w:before="400"/>
       <w:outlineLvl w:val="1"/>
     </w:pPr>
     <w:rPr>
@@ -832,7 +831,7 @@
     <w:link w:val="Heading2"/>
     <w:uiPriority w:val="9"/>
     <w:semiHidden/>
-    <w:rsid w:val="003D6E04"/>
+    <w:rsid w:val="00273288"/>
     <w:rPr>
       <w:rFonts w:ascii="Arial" w:eastAsiaTheme="majorEastAsia" w:hAnsi="Arial" w:cstheme="majorBidi"/>
       <w:b/>
@@ -854,7 +853,6 @@
       <w:numPr>
         <w:numId w:val="5"/>
       </w:numPr>
-      <w:spacing w:after="0"/>
       <w:contextualSpacing/>
     </w:pPr>
   </w:style>
@@ -866,7 +864,6 @@
     <w:unhideWhenUsed/>
     <w:rsid w:val="00921383"/>
     <w:pPr>
-      <w:spacing w:after="0"/>
       <w:ind w:left="360" w:hanging="360"/>
       <w:contextualSpacing/>
     </w:pPr>
@@ -877,12 +874,11 @@
     <w:uiPriority w:val="99"/>
     <w:semiHidden/>
     <w:unhideWhenUsed/>
-    <w:rsid w:val="009C4F27"/>
+    <w:rsid w:val="00011BC5"/>
     <w:pPr>
       <w:numPr>
         <w:numId w:val="4"/>
       </w:numPr>
-      <w:spacing w:after="0"/>
       <w:contextualSpacing/>
     </w:pPr>
   </w:style>
@@ -894,7 +890,6 @@
     <w:unhideWhenUsed/>
     <w:rsid w:val="00464BDE"/>
     <w:pPr>
-      <w:spacing w:after="0"/>
       <w:ind w:left="360"/>
       <w:contextualSpacing/>
     </w:pPr>
@@ -1055,7 +1050,7 @@
   <w:style w:type="paragraph" w:default="1" w:styleId="Normal">
     <w:name w:val="Normal"/>
     <w:qFormat/>
-    <w:rsid w:val="005E6481"/>
+    <w:rsid w:val="00EB1D84"/>
     <w:pPr>
       <w:spacing w:after="180"/>
       <w:jc w:val="both"/>
@@ -1078,7 +1073,6 @@
     <w:pPr>
       <w:keepNext/>
       <w:keepLines/>
-      <w:spacing w:after="0"/>
       <w:outlineLvl w:val="0"/>
     </w:pPr>
     <w:rPr>
@@ -1098,11 +1092,11 @@
     <w:semiHidden/>
     <w:unhideWhenUsed/>
     <w:qFormat/>
-    <w:rsid w:val="003D6E04"/>
+    <w:rsid w:val="00273288"/>
     <w:pPr>
       <w:keepNext/>
       <w:keepLines/>
-      <w:spacing w:before="200" w:after="0"/>
+      <w:spacing w:before="400"/>
       <w:outlineLvl w:val="1"/>
     </w:pPr>
     <w:rPr>
@@ -1278,7 +1272,7 @@
     <w:link w:val="Heading2"/>
     <w:uiPriority w:val="9"/>
     <w:semiHidden/>
-    <w:rsid w:val="003D6E04"/>
+    <w:rsid w:val="00273288"/>
     <w:rPr>
       <w:rFonts w:ascii="Arial" w:eastAsiaTheme="majorEastAsia" w:hAnsi="Arial" w:cstheme="majorBidi"/>
       <w:b/>
@@ -1300,7 +1294,6 @@
       <w:numPr>
         <w:numId w:val="5"/>
       </w:numPr>
-      <w:spacing w:after="0"/>
       <w:contextualSpacing/>
     </w:pPr>
   </w:style>
@@ -1312,7 +1305,6 @@
     <w:unhideWhenUsed/>
     <w:rsid w:val="00921383"/>
     <w:pPr>
-      <w:spacing w:after="0"/>
       <w:ind w:left="360" w:hanging="360"/>
       <w:contextualSpacing/>
     </w:pPr>
@@ -1323,12 +1315,11 @@
     <w:uiPriority w:val="99"/>
     <w:semiHidden/>
     <w:unhideWhenUsed/>
-    <w:rsid w:val="009C4F27"/>
+    <w:rsid w:val="00011BC5"/>
     <w:pPr>
       <w:numPr>
         <w:numId w:val="4"/>
       </w:numPr>
-      <w:spacing w:after="0"/>
       <w:contextualSpacing/>
     </w:pPr>
   </w:style>
@@ -1340,7 +1331,6 @@
     <w:unhideWhenUsed/>
     <w:rsid w:val="00464BDE"/>
     <w:pPr>
-      <w:spacing w:after="0"/>
       <w:ind w:left="360"/>
       <w:contextualSpacing/>
     </w:pPr>

</xml_diff>

<commit_message>
Add more info about git activities in Autotutorial 2 / start on Autotutorial 3
</commit_message>
<xml_diff>
--- a/template.docx
+++ b/template.docx
@@ -261,6 +261,119 @@
     </w:lvl>
   </w:abstractNum>
   <w:abstractNum w:abstractNumId="5">
+    <w:nsid w:val="0D565410"/>
+    <w:multiLevelType w:val="hybridMultilevel"/>
+    <w:tmpl w:val="5D54E45E"/>
+    <w:lvl w:ilvl="0" w:tplc="04090001">
+      <w:start w:val="1"/>
+      <w:numFmt w:val="bullet"/>
+      <w:lvlText w:val=""/>
+      <w:lvlJc w:val="left"/>
+      <w:pPr>
+        <w:ind w:left="720" w:hanging="360"/>
+      </w:pPr>
+      <w:rPr>
+        <w:rFonts w:ascii="Symbol" w:hAnsi="Symbol" w:hint="default"/>
+      </w:rPr>
+    </w:lvl>
+    <w:lvl w:ilvl="1" w:tplc="04090003" w:tentative="1">
+      <w:start w:val="1"/>
+      <w:numFmt w:val="bullet"/>
+      <w:lvlText w:val="o"/>
+      <w:lvlJc w:val="left"/>
+      <w:pPr>
+        <w:ind w:left="1440" w:hanging="360"/>
+      </w:pPr>
+      <w:rPr>
+        <w:rFonts w:ascii="Courier New" w:hAnsi="Courier New" w:hint="default"/>
+      </w:rPr>
+    </w:lvl>
+    <w:lvl w:ilvl="2" w:tplc="04090005" w:tentative="1">
+      <w:start w:val="1"/>
+      <w:numFmt w:val="bullet"/>
+      <w:lvlText w:val=""/>
+      <w:lvlJc w:val="left"/>
+      <w:pPr>
+        <w:ind w:left="2160" w:hanging="360"/>
+      </w:pPr>
+      <w:rPr>
+        <w:rFonts w:ascii="Wingdings" w:hAnsi="Wingdings" w:hint="default"/>
+      </w:rPr>
+    </w:lvl>
+    <w:lvl w:ilvl="3" w:tplc="04090001" w:tentative="1">
+      <w:start w:val="1"/>
+      <w:numFmt w:val="bullet"/>
+      <w:lvlText w:val=""/>
+      <w:lvlJc w:val="left"/>
+      <w:pPr>
+        <w:ind w:left="2880" w:hanging="360"/>
+      </w:pPr>
+      <w:rPr>
+        <w:rFonts w:ascii="Symbol" w:hAnsi="Symbol" w:hint="default"/>
+      </w:rPr>
+    </w:lvl>
+    <w:lvl w:ilvl="4" w:tplc="04090003" w:tentative="1">
+      <w:start w:val="1"/>
+      <w:numFmt w:val="bullet"/>
+      <w:lvlText w:val="o"/>
+      <w:lvlJc w:val="left"/>
+      <w:pPr>
+        <w:ind w:left="3600" w:hanging="360"/>
+      </w:pPr>
+      <w:rPr>
+        <w:rFonts w:ascii="Courier New" w:hAnsi="Courier New" w:hint="default"/>
+      </w:rPr>
+    </w:lvl>
+    <w:lvl w:ilvl="5" w:tplc="04090005" w:tentative="1">
+      <w:start w:val="1"/>
+      <w:numFmt w:val="bullet"/>
+      <w:lvlText w:val=""/>
+      <w:lvlJc w:val="left"/>
+      <w:pPr>
+        <w:ind w:left="4320" w:hanging="360"/>
+      </w:pPr>
+      <w:rPr>
+        <w:rFonts w:ascii="Wingdings" w:hAnsi="Wingdings" w:hint="default"/>
+      </w:rPr>
+    </w:lvl>
+    <w:lvl w:ilvl="6" w:tplc="04090001" w:tentative="1">
+      <w:start w:val="1"/>
+      <w:numFmt w:val="bullet"/>
+      <w:lvlText w:val=""/>
+      <w:lvlJc w:val="left"/>
+      <w:pPr>
+        <w:ind w:left="5040" w:hanging="360"/>
+      </w:pPr>
+      <w:rPr>
+        <w:rFonts w:ascii="Symbol" w:hAnsi="Symbol" w:hint="default"/>
+      </w:rPr>
+    </w:lvl>
+    <w:lvl w:ilvl="7" w:tplc="04090003" w:tentative="1">
+      <w:start w:val="1"/>
+      <w:numFmt w:val="bullet"/>
+      <w:lvlText w:val="o"/>
+      <w:lvlJc w:val="left"/>
+      <w:pPr>
+        <w:ind w:left="5760" w:hanging="360"/>
+      </w:pPr>
+      <w:rPr>
+        <w:rFonts w:ascii="Courier New" w:hAnsi="Courier New" w:hint="default"/>
+      </w:rPr>
+    </w:lvl>
+    <w:lvl w:ilvl="8" w:tplc="04090005" w:tentative="1">
+      <w:start w:val="1"/>
+      <w:numFmt w:val="bullet"/>
+      <w:lvlText w:val=""/>
+      <w:lvlJc w:val="left"/>
+      <w:pPr>
+        <w:ind w:left="6480" w:hanging="360"/>
+      </w:pPr>
+      <w:rPr>
+        <w:rFonts w:ascii="Wingdings" w:hAnsi="Wingdings" w:hint="default"/>
+      </w:rPr>
+    </w:lvl>
+  </w:abstractNum>
+  <w:abstractNum w:abstractNumId="6">
     <w:nsid w:val="47566BC7"/>
     <w:multiLevelType w:val="multilevel"/>
     <w:tmpl w:val="0409001D"/>
@@ -346,7 +459,7 @@
       </w:pPr>
     </w:lvl>
   </w:abstractNum>
-  <w:abstractNum w:abstractNumId="6">
+  <w:abstractNum w:abstractNumId="7">
     <w:nsid w:val="536E5C0E"/>
     <w:multiLevelType w:val="multilevel"/>
     <w:tmpl w:val="0409001F"/>
@@ -448,10 +561,13 @@
     <w:abstractNumId w:val="3"/>
   </w:num>
   <w:num w:numId="6">
-    <w:abstractNumId w:val="5"/>
+    <w:abstractNumId w:val="6"/>
   </w:num>
   <w:num w:numId="7">
-    <w:abstractNumId w:val="6"/>
+    <w:abstractNumId w:val="7"/>
+  </w:num>
+  <w:num w:numId="8">
+    <w:abstractNumId w:val="5"/>
   </w:num>
 </w:numbering>
 </file>
@@ -894,6 +1010,17 @@
       <w:contextualSpacing/>
     </w:pPr>
   </w:style>
+  <w:style w:type="paragraph" w:styleId="ListParagraph">
+    <w:name w:val="List Paragraph"/>
+    <w:basedOn w:val="Normal"/>
+    <w:uiPriority w:val="34"/>
+    <w:qFormat/>
+    <w:rsid w:val="005C76D2"/>
+    <w:pPr>
+      <w:spacing w:after="0"/>
+      <w:ind w:left="720"/>
+    </w:pPr>
+  </w:style>
 </w:styles>
 </file>
 
@@ -1333,6 +1460,17 @@
     <w:pPr>
       <w:ind w:left="360"/>
       <w:contextualSpacing/>
+    </w:pPr>
+  </w:style>
+  <w:style w:type="paragraph" w:styleId="ListParagraph">
+    <w:name w:val="List Paragraph"/>
+    <w:basedOn w:val="Normal"/>
+    <w:uiPriority w:val="34"/>
+    <w:qFormat/>
+    <w:rsid w:val="005C76D2"/>
+    <w:pPr>
+      <w:spacing w:after="0"/>
+      <w:ind w:left="720"/>
     </w:pPr>
   </w:style>
 </w:styles>

</xml_diff>

<commit_message>
Edit Specific Aims Page
</commit_message>
<xml_diff>
--- a/template.docx
+++ b/template.docx
@@ -744,10 +744,11 @@
     <w:link w:val="Heading1Char"/>
     <w:uiPriority w:val="9"/>
     <w:qFormat/>
-    <w:rsid w:val="00AE4E47"/>
+    <w:rsid w:val="0061012F"/>
     <w:pPr>
       <w:keepNext/>
       <w:keepLines/>
+      <w:spacing w:after="0"/>
       <w:outlineLvl w:val="0"/>
     </w:pPr>
     <w:rPr>
@@ -931,7 +932,7 @@
     <w:basedOn w:val="DefaultParagraphFont"/>
     <w:link w:val="Heading1"/>
     <w:uiPriority w:val="9"/>
-    <w:rsid w:val="00AE4E47"/>
+    <w:rsid w:val="0061012F"/>
     <w:rPr>
       <w:rFonts w:ascii="Arial" w:eastAsiaTheme="majorEastAsia" w:hAnsi="Arial" w:cstheme="majorBidi"/>
       <w:b/>
@@ -1196,10 +1197,11 @@
     <w:link w:val="Heading1Char"/>
     <w:uiPriority w:val="9"/>
     <w:qFormat/>
-    <w:rsid w:val="00AE4E47"/>
+    <w:rsid w:val="0061012F"/>
     <w:pPr>
       <w:keepNext/>
       <w:keepLines/>
+      <w:spacing w:after="0"/>
       <w:outlineLvl w:val="0"/>
     </w:pPr>
     <w:rPr>
@@ -1383,7 +1385,7 @@
     <w:basedOn w:val="DefaultParagraphFont"/>
     <w:link w:val="Heading1"/>
     <w:uiPriority w:val="9"/>
-    <w:rsid w:val="00AE4E47"/>
+    <w:rsid w:val="0061012F"/>
     <w:rPr>
       <w:rFonts w:ascii="Arial" w:eastAsiaTheme="majorEastAsia" w:hAnsi="Arial" w:cstheme="majorBidi"/>
       <w:b/>

</xml_diff>